<commit_message>
added security didnt work well going to DELETE it :/
</commit_message>
<xml_diff>
--- a/توضیحات و نکات پیاده سازی.docx
+++ b/توضیحات و نکات پیاده سازی.docx
@@ -32,7 +32,6 @@
         <w:t xml:space="preserve"> </w:t>
       </w:r>
       <w:hyperlink r:id="rId4" w:tooltip="create raw models" w:history="1">
-        <w:proofErr w:type="gramStart"/>
         <w:r>
           <w:rPr>
             <w:rStyle w:val="Hyperlink"/>
@@ -43,20 +42,7 @@
             <w:u w:val="none"/>
             <w:shd w:val="clear" w:color="auto" w:fill="F6F8FA"/>
           </w:rPr>
-          <w:t>create</w:t>
-        </w:r>
-        <w:proofErr w:type="gramEnd"/>
-        <w:r>
-          <w:rPr>
-            <w:rStyle w:val="Hyperlink"/>
-            <w:rFonts w:ascii="Segoe UI" w:hAnsi="Segoe UI" w:cs="Segoe UI"/>
-            <w:color w:val="6A737D"/>
-            <w:sz w:val="24"/>
-            <w:szCs w:val="24"/>
-            <w:u w:val="none"/>
-            <w:shd w:val="clear" w:color="auto" w:fill="F6F8FA"/>
-          </w:rPr>
-          <w:t xml:space="preserve"> raw models</w:t>
+          <w:t>create raw models</w:t>
         </w:r>
       </w:hyperlink>
       <w:r>
@@ -94,45 +80,23 @@
           <w:lang w:bidi="fa-IR"/>
         </w:rPr>
       </w:pPr>
-      <w:proofErr w:type="spellStart"/>
-      <w:proofErr w:type="gramStart"/>
-      <w:r>
-        <w:rPr>
-          <w:sz w:val="18"/>
-          <w:szCs w:val="18"/>
-          <w:lang w:bidi="fa-IR"/>
-        </w:rPr>
-        <w:t>BaseEntity</w:t>
-      </w:r>
-      <w:proofErr w:type="spellEnd"/>
-      <w:r>
-        <w:rPr>
-          <w:sz w:val="18"/>
-          <w:szCs w:val="18"/>
-          <w:lang w:bidi="fa-IR"/>
-        </w:rPr>
-        <w:t xml:space="preserve"> </w:t>
-      </w:r>
-      <w:r>
-        <w:rPr>
-          <w:rFonts w:hint="cs"/>
-          <w:sz w:val="18"/>
-          <w:szCs w:val="18"/>
-          <w:rtl/>
-          <w:lang w:bidi="fa-IR"/>
-        </w:rPr>
-        <w:t xml:space="preserve"> برای</w:t>
-      </w:r>
-      <w:proofErr w:type="gramEnd"/>
-      <w:r>
-        <w:rPr>
-          <w:rFonts w:hint="cs"/>
-          <w:sz w:val="18"/>
-          <w:szCs w:val="18"/>
-          <w:rtl/>
-          <w:lang w:bidi="fa-IR"/>
-        </w:rPr>
-        <w:t xml:space="preserve"> جلوگیری از تکرار کد است. ویژگی هایی که همه ی مدل ها دارند.</w:t>
+      <w:r>
+        <w:rPr>
+          <w:sz w:val="18"/>
+          <w:szCs w:val="18"/>
+          <w:lang w:bidi="fa-IR"/>
+        </w:rPr>
+        <w:t xml:space="preserve">BaseEntity </w:t>
+      </w:r>
+      <w:r>
+        <w:rPr>
+          <w:rFonts w:hint="cs"/>
+          <w:sz w:val="18"/>
+          <w:szCs w:val="18"/>
+          <w:rtl/>
+          <w:lang w:bidi="fa-IR"/>
+        </w:rPr>
+        <w:t xml:space="preserve"> برای جلوگیری از تکرار کد است. ویژگی هایی که همه ی مدل ها دارند.</w:t>
       </w:r>
       <w:r>
         <w:rPr>
@@ -143,7 +107,6 @@
         </w:rPr>
         <w:br/>
       </w:r>
-      <w:proofErr w:type="spellStart"/>
       <w:r>
         <w:rPr>
           <w:sz w:val="18"/>
@@ -152,7 +115,6 @@
         </w:rPr>
         <w:t>StudentCourse</w:t>
       </w:r>
-      <w:proofErr w:type="spellEnd"/>
       <w:r>
         <w:rPr>
           <w:rFonts w:hint="cs"/>
@@ -191,7 +153,6 @@
         </w:rPr>
         <w:t xml:space="preserve">پکیج </w:t>
       </w:r>
-      <w:proofErr w:type="spellStart"/>
       <w:r>
         <w:rPr>
           <w:sz w:val="18"/>
@@ -200,7 +161,6 @@
         </w:rPr>
         <w:t>modelVO</w:t>
       </w:r>
-      <w:proofErr w:type="spellEnd"/>
     </w:p>
     <w:p>
       <w:pPr>
@@ -214,23 +174,13 @@
           <w:lang w:bidi="fa-IR"/>
         </w:rPr>
       </w:pPr>
-      <w:proofErr w:type="gramStart"/>
-      <w:r>
-        <w:rPr>
-          <w:sz w:val="18"/>
-          <w:szCs w:val="18"/>
-          <w:lang w:bidi="fa-IR"/>
-        </w:rPr>
-        <w:t>VO  =</w:t>
-      </w:r>
-      <w:proofErr w:type="gramEnd"/>
-      <w:r>
-        <w:rPr>
-          <w:sz w:val="18"/>
-          <w:szCs w:val="18"/>
-          <w:lang w:bidi="fa-IR"/>
-        </w:rPr>
-        <w:t xml:space="preserve"> </w:t>
+      <w:r>
+        <w:rPr>
+          <w:sz w:val="18"/>
+          <w:szCs w:val="18"/>
+          <w:lang w:bidi="fa-IR"/>
+        </w:rPr>
+        <w:t xml:space="preserve">VO  = </w:t>
       </w:r>
       <w:r>
         <w:rPr>
@@ -262,23 +212,13 @@
         </w:rPr>
         <w:t>@</w:t>
       </w:r>
-      <w:proofErr w:type="spellStart"/>
-      <w:r>
-        <w:rPr>
-          <w:sz w:val="18"/>
-          <w:szCs w:val="18"/>
-          <w:lang w:bidi="fa-IR"/>
-        </w:rPr>
-        <w:t>JsonProperty</w:t>
-      </w:r>
-      <w:proofErr w:type="spellEnd"/>
-      <w:r>
-        <w:rPr>
-          <w:sz w:val="18"/>
-          <w:szCs w:val="18"/>
-          <w:lang w:bidi="fa-IR"/>
-        </w:rPr>
-        <w:t xml:space="preserve">("last-name") </w:t>
+      <w:r>
+        <w:rPr>
+          <w:sz w:val="18"/>
+          <w:szCs w:val="18"/>
+          <w:lang w:bidi="fa-IR"/>
+        </w:rPr>
+        <w:t xml:space="preserve">JsonProperty("last-name") </w:t>
       </w:r>
     </w:p>
     <w:p>
@@ -369,7 +309,6 @@
         <w:t xml:space="preserve"> </w:t>
       </w:r>
       <w:hyperlink r:id="rId5" w:tooltip="added webservice support" w:history="1">
-        <w:proofErr w:type="gramStart"/>
         <w:r>
           <w:rPr>
             <w:rStyle w:val="Hyperlink"/>
@@ -380,46 +319,7 @@
             <w:u w:val="none"/>
             <w:shd w:val="clear" w:color="auto" w:fill="FFFFFF"/>
           </w:rPr>
-          <w:t>added</w:t>
-        </w:r>
-        <w:proofErr w:type="gramEnd"/>
-        <w:r>
-          <w:rPr>
-            <w:rStyle w:val="Hyperlink"/>
-            <w:rFonts w:ascii="Segoe UI" w:hAnsi="Segoe UI" w:cs="Segoe UI"/>
-            <w:color w:val="6A737D"/>
-            <w:sz w:val="24"/>
-            <w:szCs w:val="24"/>
-            <w:u w:val="none"/>
-            <w:shd w:val="clear" w:color="auto" w:fill="FFFFFF"/>
-          </w:rPr>
-          <w:t xml:space="preserve"> </w:t>
-        </w:r>
-        <w:proofErr w:type="spellStart"/>
-        <w:r>
-          <w:rPr>
-            <w:rStyle w:val="Hyperlink"/>
-            <w:rFonts w:ascii="Segoe UI" w:hAnsi="Segoe UI" w:cs="Segoe UI"/>
-            <w:color w:val="6A737D"/>
-            <w:sz w:val="24"/>
-            <w:szCs w:val="24"/>
-            <w:u w:val="none"/>
-            <w:shd w:val="clear" w:color="auto" w:fill="FFFFFF"/>
-          </w:rPr>
-          <w:t>webservice</w:t>
-        </w:r>
-        <w:proofErr w:type="spellEnd"/>
-        <w:r>
-          <w:rPr>
-            <w:rStyle w:val="Hyperlink"/>
-            <w:rFonts w:ascii="Segoe UI" w:hAnsi="Segoe UI" w:cs="Segoe UI"/>
-            <w:color w:val="6A737D"/>
-            <w:sz w:val="24"/>
-            <w:szCs w:val="24"/>
-            <w:u w:val="none"/>
-            <w:shd w:val="clear" w:color="auto" w:fill="FFFFFF"/>
-          </w:rPr>
-          <w:t xml:space="preserve"> support</w:t>
+          <w:t>added webservice support</w:t>
         </w:r>
       </w:hyperlink>
     </w:p>
@@ -509,7 +409,6 @@
           <w:lang w:bidi="fa-IR"/>
         </w:rPr>
       </w:pPr>
-      <w:proofErr w:type="gramStart"/>
       <w:r>
         <w:rPr>
           <w:sz w:val="18"/>
@@ -526,18 +425,7 @@
           <w:rtl/>
           <w:lang w:bidi="fa-IR"/>
         </w:rPr>
-        <w:t xml:space="preserve"> ها</w:t>
-      </w:r>
-      <w:proofErr w:type="gramEnd"/>
-      <w:r>
-        <w:rPr>
-          <w:rFonts w:hint="cs"/>
-          <w:sz w:val="18"/>
-          <w:szCs w:val="18"/>
-          <w:rtl/>
-          <w:lang w:bidi="fa-IR"/>
-        </w:rPr>
-        <w:t xml:space="preserve"> به </w:t>
+        <w:t xml:space="preserve"> ها به </w:t>
       </w:r>
       <w:r>
         <w:rPr>
@@ -651,7 +539,6 @@
         </w:rPr>
         <w:t xml:space="preserve">به نظرم خوب اومد که </w:t>
       </w:r>
-      <w:proofErr w:type="spellStart"/>
       <w:r>
         <w:rPr>
           <w:sz w:val="24"/>
@@ -660,7 +547,6 @@
         </w:rPr>
         <w:t>FindApi</w:t>
       </w:r>
-      <w:proofErr w:type="spellEnd"/>
       <w:r>
         <w:rPr>
           <w:rFonts w:hint="cs"/>
@@ -669,83 +555,67 @@
           <w:rtl/>
           <w:lang w:bidi="fa-IR"/>
         </w:rPr>
-        <w:t xml:space="preserve"> رو هم اضافه کنم تا آی دی ها رو راحت به دست بیاریم</w:t>
-      </w:r>
-      <w:bookmarkStart w:id="0" w:name="_GoBack"/>
-      <w:bookmarkEnd w:id="0"/>
-      <w:r>
-        <w:rPr>
-          <w:rFonts w:hint="cs"/>
-          <w:sz w:val="24"/>
-          <w:szCs w:val="24"/>
-          <w:rtl/>
-          <w:lang w:bidi="fa-IR"/>
-        </w:rPr>
-        <w:t>.</w:t>
-      </w:r>
-    </w:p>
-    <w:p>
-      <w:pPr>
-        <w:bidi/>
-        <w:rPr>
-          <w:rtl/>
-          <w:lang w:bidi="fa-IR"/>
-        </w:rPr>
-      </w:pPr>
-      <w:r>
-        <w:rPr>
-          <w:rFonts w:hint="cs"/>
-          <w:rtl/>
-          <w:lang w:bidi="fa-IR"/>
+        <w:t xml:space="preserve"> رو هم اضافه کنم تا آی دی ها رو راحت به دست بیاریم.</w:t>
+      </w:r>
+    </w:p>
+    <w:p>
+      <w:pPr>
+        <w:bidi/>
+        <w:rPr>
+          <w:rtl/>
+          <w:lang w:bidi="fa-IR"/>
+        </w:rPr>
+      </w:pPr>
+      <w:r>
+        <w:rPr>
+          <w:rFonts w:hint="cs"/>
+          <w:rtl/>
+          <w:lang w:bidi="fa-IR"/>
+        </w:rPr>
+        <w:t>قبل از پیاده سازی سرویس ها، روی کاغذ نوشتم امکاناتی که لازم دارم رو. بعد با مداد مسیر پیشنهادی برای اون عملیات رو نوشتم (</w:t>
+      </w:r>
+      <w:r>
+        <w:rPr>
+          <w:lang w:bidi="fa-IR"/>
+        </w:rPr>
+        <w:t>url</w:t>
+      </w:r>
+      <w:r>
+        <w:rPr>
+          <w:rFonts w:hint="cs"/>
+          <w:rtl/>
+          <w:lang w:bidi="fa-IR"/>
+        </w:rPr>
+        <w:t xml:space="preserve">) بعد هم بر اساس آدرس و مفهوم دسته بندی کردم و </w:t>
+      </w:r>
+      <w:r>
+        <w:rPr>
+          <w:lang w:bidi="fa-IR"/>
+        </w:rPr>
+        <w:t>api</w:t>
+      </w:r>
+      <w:r>
+        <w:rPr>
+          <w:rFonts w:hint="cs"/>
+          <w:rtl/>
+          <w:lang w:bidi="fa-IR"/>
+        </w:rPr>
+        <w:t xml:space="preserve"> ها رو پیاده سازی کردم.</w:t>
+      </w:r>
+    </w:p>
+    <w:p>
+      <w:pPr>
+        <w:bidi/>
+        <w:rPr>
+          <w:rtl/>
+          <w:lang w:bidi="fa-IR"/>
+        </w:rPr>
+      </w:pPr>
+      <w:r>
+        <w:rPr>
+          <w:noProof/>
         </w:rPr>
         <w:lastRenderedPageBreak/>
-        <w:t>قبل از پیاده سازی سرویس ها، روی کاغذ نوشتم امکاناتی که لازم دارم رو. بعد با مداد مسیر پیشنهادی برای اون عملیات رو نوشتم (</w:t>
-      </w:r>
-      <w:proofErr w:type="spellStart"/>
-      <w:r>
-        <w:rPr>
-          <w:lang w:bidi="fa-IR"/>
-        </w:rPr>
-        <w:t>url</w:t>
-      </w:r>
-      <w:proofErr w:type="spellEnd"/>
-      <w:r>
-        <w:rPr>
-          <w:rFonts w:hint="cs"/>
-          <w:rtl/>
-          <w:lang w:bidi="fa-IR"/>
-        </w:rPr>
-        <w:t xml:space="preserve">) بعد هم بر اساس آدرس و مفهوم دسته بندی کردم و </w:t>
-      </w:r>
-      <w:proofErr w:type="spellStart"/>
-      <w:r>
-        <w:rPr>
-          <w:lang w:bidi="fa-IR"/>
-        </w:rPr>
-        <w:t>api</w:t>
-      </w:r>
-      <w:proofErr w:type="spellEnd"/>
-      <w:r>
-        <w:rPr>
-          <w:rFonts w:hint="cs"/>
-          <w:rtl/>
-          <w:lang w:bidi="fa-IR"/>
-        </w:rPr>
-        <w:t xml:space="preserve"> ها رو پیاده سازی کردم.</w:t>
-      </w:r>
-    </w:p>
-    <w:p>
-      <w:pPr>
-        <w:bidi/>
-        <w:rPr>
-          <w:rtl/>
-          <w:lang w:bidi="fa-IR"/>
-        </w:rPr>
-      </w:pPr>
-      <w:r>
-        <w:rPr>
-          <w:noProof/>
-        </w:rPr>
         <w:t xml:space="preserve"> </w:t>
       </w:r>
       <w:r>
@@ -810,49 +680,38 @@
       <w:pPr>
         <w:bidi/>
         <w:rPr>
-          <w:rFonts w:hint="cs"/>
-          <w:rtl/>
-          <w:lang w:bidi="fa-IR"/>
-        </w:rPr>
-      </w:pPr>
-      <w:proofErr w:type="spellStart"/>
-      <w:r>
-        <w:rPr>
-          <w:lang w:bidi="fa-IR"/>
-        </w:rPr>
-        <w:t>BeanUtils</w:t>
-      </w:r>
-      <w:proofErr w:type="spellEnd"/>
-      <w:r>
-        <w:rPr>
+          <w:rtl/>
+          <w:lang w:bidi="fa-IR"/>
+        </w:rPr>
+      </w:pPr>
+      <w:r>
+        <w:rPr>
+          <w:lang w:bidi="fa-IR"/>
+        </w:rPr>
+        <w:t xml:space="preserve">BeanUtils </w:t>
+      </w:r>
+      <w:r>
+        <w:rPr>
+          <w:rFonts w:hint="cs"/>
+          <w:rtl/>
+          <w:lang w:bidi="fa-IR"/>
+        </w:rPr>
+        <w:t>راهی راحت برای کپی پراپرتی هاست.</w:t>
+      </w:r>
+      <w:r>
+        <w:rPr>
+          <w:rFonts w:hint="cs"/>
+          <w:rtl/>
           <w:lang w:bidi="fa-IR"/>
         </w:rPr>
         <w:t xml:space="preserve"> </w:t>
       </w:r>
       <w:r>
         <w:rPr>
-          <w:rFonts w:hint="cs"/>
-          <w:rtl/>
-          <w:lang w:bidi="fa-IR"/>
-        </w:rPr>
-        <w:t>راهی راحت برای کپی پراپرتی هاست.</w:t>
-      </w:r>
-      <w:r>
-        <w:rPr>
-          <w:rFonts w:hint="cs"/>
-          <w:rtl/>
-          <w:lang w:bidi="fa-IR"/>
-        </w:rPr>
-        <w:t xml:space="preserve"> </w:t>
-      </w:r>
-      <w:proofErr w:type="spellStart"/>
-      <w:r>
-        <w:rPr>
           <w:lang w:bidi="fa-IR"/>
         </w:rPr>
         <w:t>HibrenateUtils</w:t>
       </w:r>
-      <w:proofErr w:type="spellEnd"/>
       <w:r>
         <w:rPr>
           <w:rFonts w:hint="cs"/>
@@ -885,7 +744,6 @@
       <w:pPr>
         <w:bidi/>
         <w:rPr>
-          <w:rFonts w:hint="cs"/>
           <w:rtl/>
           <w:lang w:bidi="fa-IR"/>
         </w:rPr>
@@ -949,10 +807,8 @@
           <w:sz w:val="18"/>
           <w:szCs w:val="18"/>
         </w:rPr>
-        <w:t xml:space="preserve">List&lt;Student&gt; students2 = </w:t>
-      </w:r>
-      <w:proofErr w:type="spellStart"/>
-      <w:proofErr w:type="gramStart"/>
+        <w:t>List&lt;Student&gt; students2 = students.stream()</w:t>
+      </w:r>
       <w:r>
         <w:rPr>
           <w:rFonts w:ascii="Courier New" w:eastAsia="Times New Roman" w:hAnsi="Courier New" w:cs="Courier New"/>
@@ -960,9 +816,9 @@
           <w:sz w:val="18"/>
           <w:szCs w:val="18"/>
         </w:rPr>
-        <w:t>students.stream</w:t>
-      </w:r>
-      <w:proofErr w:type="spellEnd"/>
+        <w:br/>
+        <w:t xml:space="preserve">        .distinct()</w:t>
+      </w:r>
       <w:r>
         <w:rPr>
           <w:rFonts w:ascii="Courier New" w:eastAsia="Times New Roman" w:hAnsi="Courier New" w:cs="Courier New"/>
@@ -970,47 +826,8 @@
           <w:sz w:val="18"/>
           <w:szCs w:val="18"/>
         </w:rPr>
-        <w:t>(</w:t>
-      </w:r>
-      <w:proofErr w:type="gramEnd"/>
-      <w:r>
-        <w:rPr>
-          <w:rFonts w:ascii="Courier New" w:eastAsia="Times New Roman" w:hAnsi="Courier New" w:cs="Courier New"/>
-          <w:color w:val="A9B7C6"/>
-          <w:sz w:val="18"/>
-          <w:szCs w:val="18"/>
-        </w:rPr>
-        <w:t>)</w:t>
-      </w:r>
-      <w:r>
-        <w:rPr>
-          <w:rFonts w:ascii="Courier New" w:eastAsia="Times New Roman" w:hAnsi="Courier New" w:cs="Courier New"/>
-          <w:color w:val="A9B7C6"/>
-          <w:sz w:val="18"/>
-          <w:szCs w:val="18"/>
-        </w:rPr>
         <w:br/>
-        <w:t xml:space="preserve">        .distinct()</w:t>
-      </w:r>
-      <w:r>
-        <w:rPr>
-          <w:rFonts w:ascii="Courier New" w:eastAsia="Times New Roman" w:hAnsi="Courier New" w:cs="Courier New"/>
-          <w:color w:val="A9B7C6"/>
-          <w:sz w:val="18"/>
-          <w:szCs w:val="18"/>
-        </w:rPr>
-        <w:br/>
-        <w:t xml:space="preserve">        .collect(</w:t>
-      </w:r>
-      <w:proofErr w:type="spellStart"/>
-      <w:r>
-        <w:rPr>
-          <w:rFonts w:ascii="Courier New" w:eastAsia="Times New Roman" w:hAnsi="Courier New" w:cs="Courier New"/>
-          <w:color w:val="A9B7C6"/>
-          <w:sz w:val="18"/>
-          <w:szCs w:val="18"/>
-        </w:rPr>
-        <w:t>Collectors.</w:t>
+        <w:t xml:space="preserve">        .collect(Collectors.</w:t>
       </w:r>
       <w:r>
         <w:rPr>
@@ -1023,7 +840,6 @@
         </w:rPr>
         <w:t>toList</w:t>
       </w:r>
-      <w:proofErr w:type="spellEnd"/>
       <w:r>
         <w:rPr>
           <w:rFonts w:ascii="Courier New" w:eastAsia="Times New Roman" w:hAnsi="Courier New" w:cs="Courier New"/>
@@ -1067,14 +883,12 @@
         </w:rPr>
         <w:t xml:space="preserve">استفاده از </w:t>
       </w:r>
-      <w:proofErr w:type="spellStart"/>
       <w:r>
         <w:rPr>
           <w:lang w:bidi="fa-IR"/>
         </w:rPr>
         <w:t>methoderefrence</w:t>
       </w:r>
-      <w:proofErr w:type="spellEnd"/>
       <w:r>
         <w:rPr>
           <w:rFonts w:hint="cs"/>
@@ -1120,47 +934,7 @@
           <w:sz w:val="18"/>
           <w:szCs w:val="18"/>
         </w:rPr>
-        <w:t xml:space="preserve">List&lt;Long&gt; </w:t>
-      </w:r>
-      <w:proofErr w:type="spellStart"/>
-      <w:r>
-        <w:rPr>
-          <w:rFonts w:ascii="Courier New" w:eastAsia="Times New Roman" w:hAnsi="Courier New" w:cs="Courier New"/>
-          <w:color w:val="A9B7C6"/>
-          <w:sz w:val="18"/>
-          <w:szCs w:val="18"/>
-        </w:rPr>
-        <w:t>mids</w:t>
-      </w:r>
-      <w:proofErr w:type="spellEnd"/>
-      <w:r>
-        <w:rPr>
-          <w:rFonts w:ascii="Courier New" w:eastAsia="Times New Roman" w:hAnsi="Courier New" w:cs="Courier New"/>
-          <w:color w:val="A9B7C6"/>
-          <w:sz w:val="18"/>
-          <w:szCs w:val="18"/>
-        </w:rPr>
-        <w:t xml:space="preserve"> = </w:t>
-      </w:r>
-      <w:proofErr w:type="gramStart"/>
-      <w:r>
-        <w:rPr>
-          <w:rFonts w:ascii="Courier New" w:eastAsia="Times New Roman" w:hAnsi="Courier New" w:cs="Courier New"/>
-          <w:color w:val="A9B7C6"/>
-          <w:sz w:val="18"/>
-          <w:szCs w:val="18"/>
-        </w:rPr>
-        <w:t>course.getMasterList(</w:t>
-      </w:r>
-      <w:proofErr w:type="gramEnd"/>
-      <w:r>
-        <w:rPr>
-          <w:rFonts w:ascii="Courier New" w:eastAsia="Times New Roman" w:hAnsi="Courier New" w:cs="Courier New"/>
-          <w:color w:val="A9B7C6"/>
-          <w:sz w:val="18"/>
-          <w:szCs w:val="18"/>
-        </w:rPr>
-        <w:t>).stream().map(BaseEntity::getId).collect(Collectors.</w:t>
+        <w:t>List&lt;Long&gt; mids = course.getMasterList().stream().map(BaseEntity::getId).collect(Collectors.</w:t>
       </w:r>
       <w:r>
         <w:rPr>
@@ -1211,7 +985,6 @@
       <w:pPr>
         <w:bidi/>
         <w:rPr>
-          <w:rFonts w:hint="cs"/>
           <w:rtl/>
           <w:lang w:bidi="fa-IR"/>
         </w:rPr>
@@ -1262,25 +1035,13 @@
         </w:tabs>
         <w:spacing w:after="0" w:line="240" w:lineRule="auto"/>
         <w:rPr>
-          <w:rFonts w:ascii="Courier New" w:eastAsia="Times New Roman" w:hAnsi="Courier New" w:cs="Courier New" w:hint="cs"/>
-          <w:color w:val="A9B7C6"/>
-          <w:sz w:val="18"/>
-          <w:szCs w:val="18"/>
-          <w:rtl/>
-        </w:rPr>
-      </w:pPr>
-      <w:proofErr w:type="spellStart"/>
-      <w:proofErr w:type="gramStart"/>
-      <w:r>
-        <w:rPr>
           <w:rFonts w:ascii="Courier New" w:eastAsia="Times New Roman" w:hAnsi="Courier New" w:cs="Courier New"/>
           <w:color w:val="A9B7C6"/>
           <w:sz w:val="18"/>
           <w:szCs w:val="18"/>
-        </w:rPr>
-        <w:t>reateQuery</w:t>
-      </w:r>
-      <w:proofErr w:type="spellEnd"/>
+          <w:rtl/>
+        </w:rPr>
+      </w:pPr>
       <w:r>
         <w:rPr>
           <w:rFonts w:ascii="Courier New" w:eastAsia="Times New Roman" w:hAnsi="Courier New" w:cs="Courier New"/>
@@ -1288,44 +1049,14 @@
           <w:sz w:val="18"/>
           <w:szCs w:val="18"/>
         </w:rPr>
-        <w:t>(</w:t>
-      </w:r>
-      <w:proofErr w:type="gramEnd"/>
+        <w:t>reateQuery("from StudentCourse where  student=:student AND course:=course ")</w:t>
+      </w:r>
       <w:r>
         <w:rPr>
           <w:rFonts w:ascii="Courier New" w:eastAsia="Times New Roman" w:hAnsi="Courier New" w:cs="Courier New"/>
           <w:color w:val="A9B7C6"/>
           <w:sz w:val="18"/>
           <w:szCs w:val="18"/>
-        </w:rPr>
-        <w:t xml:space="preserve">"from </w:t>
-      </w:r>
-      <w:proofErr w:type="spellStart"/>
-      <w:r>
-        <w:rPr>
-          <w:rFonts w:ascii="Courier New" w:eastAsia="Times New Roman" w:hAnsi="Courier New" w:cs="Courier New"/>
-          <w:color w:val="A9B7C6"/>
-          <w:sz w:val="18"/>
-          <w:szCs w:val="18"/>
-        </w:rPr>
-        <w:t>StudentCourse</w:t>
-      </w:r>
-      <w:proofErr w:type="spellEnd"/>
-      <w:r>
-        <w:rPr>
-          <w:rFonts w:ascii="Courier New" w:eastAsia="Times New Roman" w:hAnsi="Courier New" w:cs="Courier New"/>
-          <w:color w:val="A9B7C6"/>
-          <w:sz w:val="18"/>
-          <w:szCs w:val="18"/>
-        </w:rPr>
-        <w:t xml:space="preserve"> where  student=:student AND course:=course ")</w:t>
-      </w:r>
-      <w:r>
-        <w:rPr>
-          <w:rFonts w:ascii="Courier New" w:eastAsia="Times New Roman" w:hAnsi="Courier New" w:cs="Courier New"/>
-          <w:color w:val="A9B7C6"/>
-          <w:sz w:val="18"/>
-          <w:szCs w:val="18"/>
           <w:rtl/>
         </w:rPr>
         <w:t>;</w:t>
@@ -1344,18 +1075,16 @@
       <w:pPr>
         <w:jc w:val="right"/>
         <w:rPr>
-          <w:rFonts w:hint="cs"/>
-          <w:rtl/>
-          <w:lang w:bidi="fa-IR"/>
-        </w:rPr>
-      </w:pPr>
-      <w:r>
-        <w:rPr>
-          <w:rFonts w:hint="cs"/>
-          <w:rtl/>
-          <w:lang w:bidi="fa-IR"/>
-        </w:rPr>
-        <w:lastRenderedPageBreak/>
+          <w:rtl/>
+          <w:lang w:bidi="fa-IR"/>
+        </w:rPr>
+      </w:pPr>
+      <w:r>
+        <w:rPr>
+          <w:rFonts w:hint="cs"/>
+          <w:rtl/>
+          <w:lang w:bidi="fa-IR"/>
+        </w:rPr>
         <w:t>استفاده از اکسپشن های شخصی سازی شده:</w:t>
       </w:r>
     </w:p>
@@ -1395,47 +1124,7 @@
           <w:sz w:val="18"/>
           <w:szCs w:val="18"/>
         </w:rPr>
-        <w:t xml:space="preserve">  </w:t>
-      </w:r>
-      <w:proofErr w:type="gramStart"/>
-      <w:r>
-        <w:rPr>
-          <w:rFonts w:ascii="Courier New" w:eastAsia="Times New Roman" w:hAnsi="Courier New" w:cs="Courier New"/>
-          <w:color w:val="A9B7C6"/>
-          <w:sz w:val="18"/>
-          <w:szCs w:val="18"/>
-        </w:rPr>
-        <w:t>if</w:t>
-      </w:r>
-      <w:proofErr w:type="gramEnd"/>
-      <w:r>
-        <w:rPr>
-          <w:rFonts w:ascii="Courier New" w:eastAsia="Times New Roman" w:hAnsi="Courier New" w:cs="Courier New"/>
-          <w:color w:val="A9B7C6"/>
-          <w:sz w:val="18"/>
-          <w:szCs w:val="18"/>
-        </w:rPr>
-        <w:t xml:space="preserve"> (! </w:t>
-      </w:r>
-      <w:proofErr w:type="spellStart"/>
-      <w:r>
-        <w:rPr>
-          <w:rFonts w:ascii="Courier New" w:eastAsia="Times New Roman" w:hAnsi="Courier New" w:cs="Courier New"/>
-          <w:color w:val="A9B7C6"/>
-          <w:sz w:val="18"/>
-          <w:szCs w:val="18"/>
-        </w:rPr>
-        <w:t>course.getMasterList</w:t>
-      </w:r>
-      <w:proofErr w:type="spellEnd"/>
-      <w:r>
-        <w:rPr>
-          <w:rFonts w:ascii="Courier New" w:eastAsia="Times New Roman" w:hAnsi="Courier New" w:cs="Courier New"/>
-          <w:color w:val="A9B7C6"/>
-          <w:sz w:val="18"/>
-          <w:szCs w:val="18"/>
-        </w:rPr>
-        <w:t>().contains(master))</w:t>
+        <w:t xml:space="preserve">  if (! course.getMasterList().contains(master))</w:t>
       </w:r>
     </w:p>
     <w:p>
@@ -1475,87 +1164,8 @@
           <w:sz w:val="18"/>
           <w:szCs w:val="18"/>
         </w:rPr>
-        <w:t xml:space="preserve">            </w:t>
-      </w:r>
-      <w:proofErr w:type="gramStart"/>
-      <w:r>
-        <w:rPr>
-          <w:rFonts w:ascii="Courier New" w:eastAsia="Times New Roman" w:hAnsi="Courier New" w:cs="Courier New"/>
-          <w:color w:val="A9B7C6"/>
-          <w:sz w:val="18"/>
-          <w:szCs w:val="18"/>
-        </w:rPr>
-        <w:t>throw</w:t>
-      </w:r>
-      <w:proofErr w:type="gramEnd"/>
-      <w:r>
-        <w:rPr>
-          <w:rFonts w:ascii="Courier New" w:eastAsia="Times New Roman" w:hAnsi="Courier New" w:cs="Courier New"/>
-          <w:color w:val="A9B7C6"/>
-          <w:sz w:val="18"/>
-          <w:szCs w:val="18"/>
-        </w:rPr>
-        <w:t xml:space="preserve"> new </w:t>
-      </w:r>
-      <w:proofErr w:type="spellStart"/>
-      <w:r>
-        <w:rPr>
-          <w:rFonts w:ascii="Courier New" w:eastAsia="Times New Roman" w:hAnsi="Courier New" w:cs="Courier New"/>
-          <w:color w:val="A9B7C6"/>
-          <w:sz w:val="18"/>
-          <w:szCs w:val="18"/>
-        </w:rPr>
-        <w:t>Exceptions.notMasterInList</w:t>
-      </w:r>
-      <w:proofErr w:type="spellEnd"/>
-      <w:r>
-        <w:rPr>
-          <w:rFonts w:ascii="Courier New" w:eastAsia="Times New Roman" w:hAnsi="Courier New" w:cs="Courier New"/>
-          <w:color w:val="A9B7C6"/>
-          <w:sz w:val="18"/>
-          <w:szCs w:val="18"/>
-        </w:rPr>
-        <w:t xml:space="preserve">("this </w:t>
-      </w:r>
-      <w:proofErr w:type="spellStart"/>
-      <w:r>
-        <w:rPr>
-          <w:rFonts w:ascii="Courier New" w:eastAsia="Times New Roman" w:hAnsi="Courier New" w:cs="Courier New"/>
-          <w:color w:val="A9B7C6"/>
-          <w:sz w:val="18"/>
-          <w:szCs w:val="18"/>
-        </w:rPr>
-        <w:t>courrse</w:t>
-      </w:r>
-      <w:proofErr w:type="spellEnd"/>
-      <w:r>
-        <w:rPr>
-          <w:rFonts w:ascii="Courier New" w:eastAsia="Times New Roman" w:hAnsi="Courier New" w:cs="Courier New"/>
-          <w:color w:val="A9B7C6"/>
-          <w:sz w:val="18"/>
-          <w:szCs w:val="18"/>
-        </w:rPr>
-        <w:t xml:space="preserve"> is not </w:t>
-      </w:r>
-      <w:proofErr w:type="spellStart"/>
-      <w:r>
-        <w:rPr>
-          <w:rFonts w:ascii="Courier New" w:eastAsia="Times New Roman" w:hAnsi="Courier New" w:cs="Courier New"/>
-          <w:color w:val="A9B7C6"/>
-          <w:sz w:val="18"/>
-          <w:szCs w:val="18"/>
-        </w:rPr>
-        <w:t>eraee</w:t>
-      </w:r>
-      <w:proofErr w:type="spellEnd"/>
-      <w:r>
-        <w:rPr>
-          <w:rFonts w:ascii="Courier New" w:eastAsia="Times New Roman" w:hAnsi="Courier New" w:cs="Courier New"/>
-          <w:color w:val="A9B7C6"/>
-          <w:sz w:val="18"/>
-          <w:szCs w:val="18"/>
-        </w:rPr>
-        <w:t xml:space="preserve"> n by this master!");</w:t>
+        <w:lastRenderedPageBreak/>
+        <w:t xml:space="preserve">            throw new Exceptions.notMasterInList("this courrse is not eraee n by this master!");</w:t>
       </w:r>
     </w:p>
     <w:p>
@@ -1572,46 +1182,134 @@
         <w:bidi/>
         <w:rPr>
           <w:rFonts w:hint="cs"/>
-          <w:rtl/>
-          <w:lang w:bidi="fa-IR"/>
-        </w:rPr>
-      </w:pPr>
-      <w:r>
-        <w:rPr>
-          <w:rFonts w:hint="cs"/>
-          <w:rtl/>
-          <w:lang w:bidi="fa-IR"/>
-        </w:rPr>
-        <w:t xml:space="preserve"> استفاده از امکانات مختلف هایبرنیت مثل </w:t>
-      </w:r>
-      <w:r>
-        <w:rPr>
-          <w:lang w:bidi="fa-IR"/>
-        </w:rPr>
-        <w:t>criteria</w:t>
-      </w:r>
-      <w:r>
-        <w:rPr>
-          <w:rFonts w:hint="cs"/>
-          <w:rtl/>
-          <w:lang w:bidi="fa-IR"/>
-        </w:rPr>
-        <w:t xml:space="preserve"> </w:t>
-      </w:r>
-      <w:r>
-        <w:rPr>
-          <w:lang w:bidi="fa-IR"/>
-        </w:rPr>
-        <w:t xml:space="preserve"> </w:t>
-      </w:r>
-      <w:r>
-        <w:rPr>
-          <w:rFonts w:hint="cs"/>
-          <w:rtl/>
-          <w:lang w:bidi="fa-IR"/>
-        </w:rPr>
-        <w:t>و...</w:t>
-      </w:r>
+          <w:sz w:val="28"/>
+          <w:szCs w:val="28"/>
+          <w:u w:val="single"/>
+          <w:rtl/>
+          <w:lang w:bidi="fa-IR"/>
+        </w:rPr>
+      </w:pPr>
+      <w:r>
+        <w:rPr>
+          <w:rFonts w:hint="cs"/>
+          <w:sz w:val="28"/>
+          <w:szCs w:val="28"/>
+          <w:u w:val="single"/>
+          <w:rtl/>
+          <w:lang w:bidi="fa-IR"/>
+        </w:rPr>
+        <w:t>امکانات جالب برنامه:</w:t>
+      </w:r>
+    </w:p>
+    <w:p>
+      <w:pPr>
+        <w:bidi/>
+        <w:rPr>
+          <w:rFonts w:hint="cs"/>
+          <w:rtl/>
+          <w:lang w:bidi="fa-IR"/>
+        </w:rPr>
+      </w:pPr>
+      <w:r>
+        <w:rPr>
+          <w:rFonts w:hint="cs"/>
+          <w:rtl/>
+          <w:lang w:bidi="fa-IR"/>
+        </w:rPr>
+        <w:t xml:space="preserve">مشاهده لیست شخصی سازی شده ی نمرات برای درس استاد ( با استفاده از </w:t>
+      </w:r>
+      <w:r>
+        <w:rPr>
+          <w:lang w:bidi="fa-IR"/>
+        </w:rPr>
+        <w:t>HashMap</w:t>
+      </w:r>
+      <w:r>
+        <w:rPr>
+          <w:rFonts w:hint="cs"/>
+          <w:rtl/>
+          <w:lang w:bidi="fa-IR"/>
+        </w:rPr>
+        <w:t xml:space="preserve"> و نه ایجاد کلاس جدید)</w:t>
+      </w:r>
+    </w:p>
+    <w:p>
+      <w:pPr>
+        <w:bidi/>
+        <w:rPr>
+          <w:rtl/>
+          <w:lang w:bidi="fa-IR"/>
+        </w:rPr>
+      </w:pPr>
+      <w:r>
+        <w:rPr>
+          <w:noProof/>
+        </w:rPr>
+        <w:drawing>
+          <wp:inline distT="0" distB="0" distL="0" distR="0" wp14:anchorId="1971E9A5" wp14:editId="0D147F37">
+            <wp:extent cx="5943600" cy="4147185"/>
+            <wp:effectExtent l="0" t="0" r="0" b="5715"/>
+            <wp:docPr id="2" name="Picture 2"/>
+            <wp:cNvGraphicFramePr>
+              <a:graphicFrameLocks xmlns:a="http://schemas.openxmlformats.org/drawingml/2006/main" noChangeAspect="1"/>
+            </wp:cNvGraphicFramePr>
+            <a:graphic xmlns:a="http://schemas.openxmlformats.org/drawingml/2006/main">
+              <a:graphicData uri="http://schemas.openxmlformats.org/drawingml/2006/picture">
+                <pic:pic xmlns:pic="http://schemas.openxmlformats.org/drawingml/2006/picture">
+                  <pic:nvPicPr>
+                    <pic:cNvPr id="1" name=""/>
+                    <pic:cNvPicPr/>
+                  </pic:nvPicPr>
+                  <pic:blipFill>
+                    <a:blip r:embed="rId7"/>
+                    <a:stretch>
+                      <a:fillRect/>
+                    </a:stretch>
+                  </pic:blipFill>
+                  <pic:spPr>
+                    <a:xfrm>
+                      <a:off x="0" y="0"/>
+                      <a:ext cx="5943600" cy="4147185"/>
+                    </a:xfrm>
+                    <a:prstGeom prst="rect">
+                      <a:avLst/>
+                    </a:prstGeom>
+                  </pic:spPr>
+                </pic:pic>
+              </a:graphicData>
+            </a:graphic>
+          </wp:inline>
+        </w:drawing>
+      </w:r>
+    </w:p>
+    <w:p>
+      <w:pPr>
+        <w:bidi/>
+        <w:rPr>
+          <w:rtl/>
+          <w:lang w:bidi="fa-IR"/>
+        </w:rPr>
+      </w:pPr>
+    </w:p>
+    <w:p>
+      <w:pPr>
+        <w:bidi/>
+        <w:rPr>
+          <w:rFonts w:hint="cs"/>
+          <w:rtl/>
+          <w:lang w:bidi="fa-IR"/>
+        </w:rPr>
+      </w:pPr>
+      <w:r>
+        <w:rPr>
+          <w:rFonts w:hint="cs"/>
+          <w:rtl/>
+          <w:lang w:bidi="fa-IR"/>
+        </w:rPr>
+        <w:t>پیدا کردن آی دی ها بر اساس نام و کد دانشجویی (در صورت فراموشی آی دی) (درس/استاد/دانشجو)</w:t>
+      </w:r>
+      <w:bookmarkStart w:id="0" w:name="_GoBack"/>
+      <w:bookmarkEnd w:id="0"/>
     </w:p>
     <w:p>
       <w:pPr>
@@ -1644,7 +1342,24 @@
           <w:rtl/>
           <w:lang w:bidi="fa-IR"/>
         </w:rPr>
-        <w:t xml:space="preserve">در انتها امنیت و داکیومنت (ابتدا با </w:t>
+        <w:t>در انتها</w:t>
+      </w:r>
+      <w:r>
+        <w:rPr>
+          <w:rFonts w:hint="cs"/>
+          <w:strike/>
+          <w:rtl/>
+          <w:lang w:bidi="fa-IR"/>
+        </w:rPr>
+        <w:t xml:space="preserve"> امنیت</w:t>
+      </w:r>
+      <w:r>
+        <w:rPr>
+          <w:rFonts w:hint="cs"/>
+          <w:rtl/>
+          <w:lang w:bidi="fa-IR"/>
+        </w:rPr>
+        <w:t xml:space="preserve"> و داکیومنت (ابتدا با </w:t>
       </w:r>
       <w:r>
         <w:rPr>

</xml_diff>